<commit_message>
Converting Word documents to MarkDown: "Type Safety, Genericity, Explicit": Manually checking differences between rendered MarkDown and Word. Last checks if markup looks ok.
</commit_message>
<xml_diff>
--- a/1. Spec/16. Type Control/Type Safety, Genericity, Explicit.docx
+++ b/1. Spec/16. Type Control/Type Safety, Genericity, Explicit.docx
@@ -5,7 +5,7 @@
   <w:body>
     <w:p>
       <w:pPr>
-        <w:pStyle w:val="Heading4"/>
+        <w:pStyle w:val="Heading1"/>
         <w:rPr>
           <w:lang w:val="nl-NL"/>
         </w:rPr>
@@ -15,6 +15,87 @@
         <w:rPr>
           <w:lang w:val="nl-NL"/>
         </w:rPr>
+        <w:t>Circle</w:t>
+      </w:r>
+      <w:proofErr w:type="spellEnd"/>
+      <w:r>
+        <w:rPr>
+          <w:lang w:val="nl-NL"/>
+        </w:rPr>
+        <w:t xml:space="preserve"> Language </w:t>
+      </w:r>
+      <w:proofErr w:type="spellStart"/>
+      <w:r>
+        <w:rPr>
+          <w:lang w:val="nl-NL"/>
+        </w:rPr>
+        <w:t>Spec</w:t>
+      </w:r>
+      <w:proofErr w:type="spellEnd"/>
+    </w:p>
+    <w:p>
+      <w:pPr>
+        <w:rPr>
+          <w:b/>
+          <w:bCs/>
+          <w:i/>
+          <w:sz w:val="32"/>
+          <w:szCs w:val="28"/>
+          <w:lang w:val="nl-NL"/>
+        </w:rPr>
+      </w:pPr>
+    </w:p>
+    <w:p>
+      <w:pPr>
+        <w:pStyle w:val="Heading1"/>
+      </w:pPr>
+      <w:r>
+        <w:rPr>
+          <w:lang w:val="nl-NL"/>
+        </w:rPr>
+        <w:t xml:space="preserve">Type Safety, </w:t>
+      </w:r>
+      <w:proofErr w:type="spellStart"/>
+      <w:r>
+        <w:rPr>
+          <w:lang w:val="nl-NL"/>
+        </w:rPr>
+        <w:t>Genericity</w:t>
+      </w:r>
+      <w:proofErr w:type="spellEnd"/>
+      <w:r>
+        <w:rPr>
+          <w:lang w:val="nl-NL"/>
+        </w:rPr>
+        <w:t>, Explicit</w:t>
+      </w:r>
+    </w:p>
+    <w:p>
+      <w:r>
+        <w:rPr>
+          <w:lang w:val="nl-NL"/>
+        </w:rPr>
+        <w:t xml:space="preserve">Het type van de items is nu wel heel generiek. Dat sluit aan bij </w:t>
+      </w:r>
+      <w:proofErr w:type="spellStart"/>
+      <w:r>
+        <w:rPr>
+          <w:lang w:val="nl-NL"/>
+        </w:rPr>
+        <w:t>generiekheid</w:t>
+      </w:r>
+      <w:proofErr w:type="spellEnd"/>
+      <w:r>
+        <w:rPr>
+          <w:lang w:val="nl-NL"/>
+        </w:rPr>
+        <w:t xml:space="preserve"> in </w:t>
+      </w:r>
+      <w:proofErr w:type="spellStart"/>
+      <w:r>
+        <w:rPr>
+          <w:lang w:val="nl-NL"/>
+        </w:rPr>
         <w:t>Symbol</w:t>
       </w:r>
       <w:proofErr w:type="spellEnd"/>
@@ -22,544 +103,552 @@
         <w:rPr>
           <w:lang w:val="nl-NL"/>
         </w:rPr>
-        <w:t>: Generiek sluit daarbij aan</w:t>
-      </w:r>
-    </w:p>
-    <w:p>
-      <w:r>
+        <w:t xml:space="preserve">. </w:t>
+      </w:r>
+      <w:r>
+        <w:t>Mooi.</w:t>
+      </w:r>
+    </w:p>
+    <w:p>
+      <w:pPr>
+        <w:pStyle w:val="Heading2"/>
+      </w:pPr>
+      <w:r>
+        <w:t>Ideas</w:t>
+      </w:r>
+    </w:p>
+    <w:p>
+      <w:r>
+        <w:t>Computer Language,</w:t>
+      </w:r>
+    </w:p>
+    <w:p/>
+    <w:p>
+      <w:r>
+        <w:t>Object symbols can be prototyped as classes and interfaces.</w:t>
+      </w:r>
+    </w:p>
+    <w:p>
+      <w:r>
+        <w:t>You can also access control object symbols, so that they can only be used as a class or an interface.</w:t>
+      </w:r>
+    </w:p>
+    <w:p/>
+    <w:p>
+      <w:r>
+        <w:t>JJ</w:t>
+      </w:r>
+    </w:p>
+    <w:p/>
+    <w:p>
+      <w:r>
+        <w:t>-----</w:t>
+      </w:r>
+    </w:p>
+    <w:p/>
+    <w:p>
+      <w:r>
+        <w:t>Diagrams,</w:t>
+      </w:r>
+    </w:p>
+    <w:p/>
+    <w:p>
+      <w:r>
+        <w:t>I think it is a nice notation to draw a circle with dashed or dotted line, when it can only be used as a class or only used as an interface or if it IS used as a class, and IS used as an interface.</w:t>
+      </w:r>
+    </w:p>
+    <w:p>
+      <w:r>
+        <w:t>In that case, you can display several different lines for the symbol</w:t>
+      </w:r>
+    </w:p>
+    <w:p/>
+    <w:p>
+      <w:pPr>
         <w:rPr>
           <w:lang w:val="nl-NL"/>
         </w:rPr>
-        <w:t xml:space="preserve">Het type van de items is nu wel heel generiek. Dat sluit aan bij </w:t>
+      </w:pPr>
+      <w:r>
+        <w:rPr>
+          <w:lang w:val="nl-NL"/>
+        </w:rPr>
+        <w:t>JJ</w:t>
+      </w:r>
+    </w:p>
+    <w:p/>
+    <w:p>
+      <w:r>
+        <w:t>-----</w:t>
+      </w:r>
+    </w:p>
+    <w:p/>
+    <w:p>
+      <w:pPr>
+        <w:rPr>
+          <w:lang w:val="nl-NL"/>
+        </w:rPr>
+      </w:pPr>
+      <w:r>
+        <w:rPr>
+          <w:lang w:val="nl-NL"/>
+        </w:rPr>
+        <w:t xml:space="preserve">Classes &amp; interfaces </w:t>
       </w:r>
       <w:proofErr w:type="spellStart"/>
       <w:r>
         <w:rPr>
           <w:lang w:val="nl-NL"/>
         </w:rPr>
-        <w:t>generiekheid</w:t>
+        <w:t>implementation</w:t>
       </w:r>
       <w:proofErr w:type="spellEnd"/>
-      <w:r>
+    </w:p>
+    <w:p>
+      <w:pPr>
         <w:rPr>
           <w:lang w:val="nl-NL"/>
         </w:rPr>
-        <w:t xml:space="preserve"> in </w:t>
+      </w:pPr>
+    </w:p>
+    <w:p>
+      <w:pPr>
+        <w:rPr>
+          <w:lang w:val="nl-NL"/>
+        </w:rPr>
+      </w:pPr>
+      <w:r>
+        <w:rPr>
+          <w:lang w:val="nl-NL"/>
+        </w:rPr>
+        <w:t>Classes</w:t>
+      </w:r>
+      <w:r>
+        <w:rPr>
+          <w:lang w:val="nl-NL"/>
+        </w:rPr>
+        <w:t>,</w:t>
+      </w:r>
+      <w:r>
+        <w:rPr>
+          <w:lang w:val="nl-NL"/>
+        </w:rPr>
+        <w:t xml:space="preserve"> interfaces en ook relations kunnen </w:t>
       </w:r>
       <w:proofErr w:type="spellStart"/>
       <w:r>
         <w:rPr>
           <w:lang w:val="nl-NL"/>
         </w:rPr>
-        <w:t>Symbol</w:t>
+        <w:t>concepts</w:t>
       </w:r>
       <w:proofErr w:type="spellEnd"/>
       <w:r>
         <w:rPr>
           <w:lang w:val="nl-NL"/>
         </w:rPr>
-        <w:t xml:space="preserve">. </w:t>
-      </w:r>
-      <w:r>
-        <w:t>Mooi.</w:t>
-      </w:r>
-    </w:p>
-    <w:p>
-      <w:pPr>
-        <w:pStyle w:val="Heading4"/>
-      </w:pPr>
-      <w:r>
-        <w:t>Ideas</w:t>
-      </w:r>
-    </w:p>
-    <w:p>
-      <w:r>
-        <w:t>Computer Language,</w:t>
+        <w:t xml:space="preserve"> worden,</w:t>
+      </w:r>
+      <w:r>
+        <w:rPr>
+          <w:lang w:val="nl-NL"/>
+        </w:rPr>
+        <w:t xml:space="preserve"> </w:t>
+      </w:r>
+      <w:r>
+        <w:rPr>
+          <w:lang w:val="nl-NL"/>
+        </w:rPr>
+        <w:t xml:space="preserve">in plaats van principles, omdat het slechts om </w:t>
+      </w:r>
+      <w:proofErr w:type="spellStart"/>
+      <w:r>
+        <w:rPr>
+          <w:lang w:val="nl-NL"/>
+        </w:rPr>
+        <w:t>reenforcement</w:t>
+      </w:r>
+      <w:proofErr w:type="spellEnd"/>
+      <w:r>
+        <w:rPr>
+          <w:lang w:val="nl-NL"/>
+        </w:rPr>
+        <w:t xml:space="preserve"> gaat:</w:t>
+      </w:r>
+      <w:r>
+        <w:rPr>
+          <w:lang w:val="nl-NL"/>
+        </w:rPr>
+        <w:t xml:space="preserve"> </w:t>
+      </w:r>
+      <w:r>
+        <w:rPr>
+          <w:lang w:val="nl-NL"/>
+        </w:rPr>
+        <w:t>je pint een stuk structuur van het object vast aan een ander object.</w:t>
+      </w:r>
+    </w:p>
+    <w:p>
+      <w:pPr>
+        <w:rPr>
+          <w:lang w:val="nl-NL"/>
+        </w:rPr>
+      </w:pPr>
+      <w:r>
+        <w:rPr>
+          <w:lang w:val="nl-NL"/>
+        </w:rPr>
+        <w:t>De code base kan ook zonder.</w:t>
+      </w:r>
+    </w:p>
+    <w:p>
+      <w:pPr>
+        <w:rPr>
+          <w:lang w:val="nl-NL"/>
+        </w:rPr>
+      </w:pPr>
+      <w:r>
+        <w:rPr>
+          <w:lang w:val="nl-NL"/>
+        </w:rPr>
+        <w:t xml:space="preserve">Dat geld dan voor veel van wat nu </w:t>
+      </w:r>
+      <w:proofErr w:type="spellStart"/>
+      <w:r>
+        <w:rPr>
+          <w:lang w:val="nl-NL"/>
+        </w:rPr>
+        <w:t>Coding</w:t>
+      </w:r>
+      <w:proofErr w:type="spellEnd"/>
+      <w:r>
+        <w:rPr>
+          <w:lang w:val="nl-NL"/>
+        </w:rPr>
+        <w:t xml:space="preserve"> Principles zijn.</w:t>
+      </w:r>
+    </w:p>
+    <w:p>
+      <w:pPr>
+        <w:rPr>
+          <w:lang w:val="nl-NL"/>
+        </w:rPr>
+      </w:pPr>
+    </w:p>
+    <w:p>
+      <w:r>
+        <w:t>If classes is to be implemented as a relation between objects, then you already need relations between object, even though you don’t have relation between classes yet.</w:t>
       </w:r>
     </w:p>
     <w:p/>
     <w:p>
       <w:r>
-        <w:t>Object symbols can be prototyped as classes and interfaces.</w:t>
-      </w:r>
-    </w:p>
-    <w:p>
-      <w:r>
-        <w:t>You can also access control object symbols, so that they can only be used as a class or an interface.</w:t>
+        <w:t>JJ</w:t>
       </w:r>
     </w:p>
     <w:p/>
     <w:p>
       <w:r>
+        <w:t>-----</w:t>
+      </w:r>
+    </w:p>
+    <w:p/>
+    <w:p>
+      <w:r>
+        <w:t>An object's class or a class's interface is a prototype-based principle,</w:t>
+      </w:r>
+      <w:r>
+        <w:t xml:space="preserve"> </w:t>
+      </w:r>
+      <w:r>
+        <w:t>so any other object can serve as a class or interface,</w:t>
+      </w:r>
+      <w:r>
+        <w:t xml:space="preserve"> </w:t>
+      </w:r>
+      <w:r>
+        <w:t>but symbols will be more likely to be assigned a fixed role.</w:t>
+      </w:r>
+    </w:p>
+    <w:p/>
+    <w:p>
+      <w:r>
+        <w:t>-----</w:t>
+      </w:r>
+    </w:p>
+    <w:p/>
+    <w:p>
+      <w:r>
+        <w:t>In Coding Principles, Classes and Coding Principles, Interfaces:</w:t>
+      </w:r>
+    </w:p>
+    <w:p>
+      <w:pPr>
+        <w:pStyle w:val="ListParagraph"/>
+        <w:numPr>
+          <w:ilvl w:val="0"/>
+          <w:numId w:val="2"/>
+        </w:numPr>
+      </w:pPr>
+      <w:r>
+        <w:t>In the coding principles documentation, for class you need to clarify that object with the class have the same public and private symbols, the state of each object is different, meaning that each object has different attribute values and sub</w:t>
+      </w:r>
+      <w:r>
+        <w:t>-</w:t>
+      </w:r>
+      <w:r>
+        <w:t>objects point at different targets.</w:t>
+      </w:r>
+    </w:p>
+    <w:p>
+      <w:pPr>
+        <w:pStyle w:val="ListParagraph"/>
+        <w:numPr>
+          <w:ilvl w:val="0"/>
+          <w:numId w:val="2"/>
+        </w:numPr>
+      </w:pPr>
+      <w:r>
+        <w:t>A similar explanation has to be given for the interface coding principle.</w:t>
+      </w:r>
+    </w:p>
+    <w:p/>
+    <w:p>
+      <w:r>
+        <w:t>-----</w:t>
+      </w:r>
+    </w:p>
+    <w:p/>
+    <w:p>
+      <w:r>
+        <w:t>Classes &amp; Interfaces,</w:t>
+      </w:r>
+    </w:p>
+    <w:p/>
+    <w:p>
+      <w:r>
+        <w:t>You should introduce type safety and genericity sooner,</w:t>
+      </w:r>
+      <w:r>
+        <w:t xml:space="preserve"> </w:t>
+      </w:r>
+      <w:r>
+        <w:t>in the coding principles.</w:t>
+      </w:r>
+      <w:r>
+        <w:t xml:space="preserve"> </w:t>
+      </w:r>
+      <w:r>
+        <w:t>Type safety can be implemented as a concept,</w:t>
+      </w:r>
+      <w:r>
+        <w:t xml:space="preserve"> </w:t>
+      </w:r>
+      <w:r>
+        <w:t>but assigning a class or interface really doesn't make</w:t>
+      </w:r>
+      <w:r>
+        <w:t xml:space="preserve"> </w:t>
+      </w:r>
+      <w:r>
+        <w:t>any sense without it, so you have to introduce it</w:t>
+      </w:r>
+      <w:r>
+        <w:t xml:space="preserve"> </w:t>
+      </w:r>
+      <w:r>
+        <w:t>in the articles about classes and interfaces.</w:t>
+      </w:r>
+    </w:p>
+    <w:p/>
+    <w:p>
+      <w:r>
+        <w:t>A classes fixes the collection of sub objects that</w:t>
+      </w:r>
+      <w:r>
+        <w:t xml:space="preserve"> </w:t>
+      </w:r>
+      <w:r>
+        <w:t>exist in it, and the names for those sub-objects.</w:t>
+      </w:r>
+      <w:r>
+        <w:t xml:space="preserve"> </w:t>
+      </w:r>
+      <w:r>
+        <w:t>A sub-object can reference another object,</w:t>
+      </w:r>
+      <w:r>
+        <w:t xml:space="preserve"> </w:t>
+      </w:r>
+      <w:r>
+        <w:t>but its names is fixed by the class.</w:t>
+      </w:r>
+      <w:r>
+        <w:t xml:space="preserve"> </w:t>
+      </w:r>
+      <w:r>
+        <w:t>Usually the sub objects defined by the class</w:t>
+      </w:r>
+      <w:r>
+        <w:t xml:space="preserve"> </w:t>
+      </w:r>
+      <w:r>
+        <w:t>also have a fixed class.</w:t>
+      </w:r>
+    </w:p>
+    <w:p/>
+    <w:p>
+      <w:r>
+        <w:t>Explain everything in terms of classes first,</w:t>
+      </w:r>
+      <w:r>
+        <w:t xml:space="preserve"> </w:t>
+      </w:r>
+      <w:r>
+        <w:t>not mentioning interfaces.</w:t>
+      </w:r>
+    </w:p>
+    <w:p/>
+    <w:p>
+      <w:r>
         <w:t>JJ</w:t>
       </w:r>
     </w:p>
     <w:p/>
+    <w:p>
+      <w:r>
+        <w:t>-----</w:t>
+      </w:r>
+    </w:p>
     <w:p/>
     <w:p>
       <w:r>
-        <w:t>Diagrams,</w:t>
+        <w:t>Classes &amp; Interfaces,</w:t>
       </w:r>
     </w:p>
     <w:p/>
     <w:p>
       <w:r>
-        <w:t>I think it is a nice notation to draw a circle with dashed or dotted line, when it can only be used as a class or only used as an interface or if it IS used as a class, and IS used as an interface.</w:t>
-      </w:r>
-    </w:p>
-    <w:p>
-      <w:r>
-        <w:t>In that case, you can display several different lines for the symbol</w:t>
+        <w:t>You have to explain sooner, what's the use of fixing</w:t>
+      </w:r>
+      <w:r>
+        <w:t xml:space="preserve"> </w:t>
+      </w:r>
+      <w:r>
+        <w:t>the class of an object reference.</w:t>
       </w:r>
     </w:p>
     <w:p/>
     <w:p>
-      <w:pPr>
-        <w:rPr>
-          <w:lang w:val="nl-NL"/>
-        </w:rPr>
-      </w:pPr>
-      <w:r>
-        <w:rPr>
-          <w:lang w:val="nl-NL"/>
-        </w:rPr>
+      <w:r>
+        <w:t>You have to discuss what's the use of fixing all classes,</w:t>
+      </w:r>
+      <w:r>
+        <w:t xml:space="preserve"> </w:t>
+      </w:r>
+      <w:r>
+        <w:t>and what is the use of not fixing any classes.</w:t>
+      </w:r>
+    </w:p>
+    <w:p/>
+    <w:p>
+      <w:r>
+        <w:t>Fixing the classes of objects and their contents</w:t>
+      </w:r>
+      <w:r>
+        <w:t xml:space="preserve"> </w:t>
+      </w:r>
+      <w:r>
+        <w:t>results in exactly knowing how the an object looks and behaves.</w:t>
+      </w:r>
+    </w:p>
+    <w:p/>
+    <w:p>
+      <w:r>
+        <w:t>Fixing the interface of objects results in exactly knowing</w:t>
+      </w:r>
+      <w:r>
+        <w:t xml:space="preserve"> </w:t>
+      </w:r>
+      <w:r>
+        <w:t>how an object looks, even though the behavior can be different.</w:t>
+      </w:r>
+    </w:p>
+    <w:p/>
+    <w:p>
+      <w:r>
+        <w:t>If you pass an object along to a procedure, the procedure can</w:t>
+      </w:r>
+      <w:r>
+        <w:t xml:space="preserve"> </w:t>
+      </w:r>
+      <w:r>
+        <w:t>make no assumptions about the contents of the object,</w:t>
+      </w:r>
+      <w:r>
+        <w:t xml:space="preserve"> </w:t>
+      </w:r>
+      <w:r>
+        <w:t>unless it has a fixed class or interface.</w:t>
+      </w:r>
+    </w:p>
+    <w:p/>
+    <w:p>
+      <w:r>
+        <w:t>Type safety only useful so PROCEDURES can make</w:t>
+      </w:r>
+      <w:r>
+        <w:t xml:space="preserve"> </w:t>
+      </w:r>
+      <w:r>
+        <w:t>assumptions about the interface or behavior of an object.</w:t>
+      </w:r>
+    </w:p>
+    <w:p/>
+    <w:p>
+      <w:r>
+        <w:t>But when just using an object as a folder, you keep the way</w:t>
+      </w:r>
+      <w:r>
+        <w:t xml:space="preserve"> </w:t>
+      </w:r>
+      <w:r>
+        <w:t>the object looks totally variable, so you can put anything in it.</w:t>
+      </w:r>
+      <w:r>
+        <w:t xml:space="preserve"> </w:t>
+      </w:r>
+      <w:r>
+        <w:t>You won't be running a procedure over it anyway.</w:t>
+      </w:r>
+    </w:p>
+    <w:p/>
+    <w:p>
+      <w:r>
         <w:t>JJ</w:t>
       </w:r>
     </w:p>
-    <w:p/>
-    <w:p/>
-    <w:p>
-      <w:pPr>
-        <w:rPr>
-          <w:lang w:val="nl-NL"/>
-        </w:rPr>
-      </w:pPr>
-      <w:r>
-        <w:rPr>
-          <w:lang w:val="nl-NL"/>
-        </w:rPr>
-        <w:t xml:space="preserve">Classes &amp; interfaces </w:t>
-      </w:r>
-      <w:proofErr w:type="spellStart"/>
-      <w:r>
-        <w:rPr>
-          <w:lang w:val="nl-NL"/>
-        </w:rPr>
-        <w:t>implementation</w:t>
-      </w:r>
-      <w:proofErr w:type="spellEnd"/>
-    </w:p>
-    <w:p>
-      <w:pPr>
-        <w:rPr>
-          <w:lang w:val="nl-NL"/>
-        </w:rPr>
-      </w:pPr>
-    </w:p>
-    <w:p>
-      <w:pPr>
-        <w:rPr>
-          <w:lang w:val="nl-NL"/>
-        </w:rPr>
-      </w:pPr>
-      <w:r>
-        <w:rPr>
-          <w:lang w:val="nl-NL"/>
-        </w:rPr>
-        <w:t>Classes</w:t>
-      </w:r>
-      <w:r>
-        <w:rPr>
-          <w:lang w:val="nl-NL"/>
-        </w:rPr>
-        <w:t>,</w:t>
-      </w:r>
-      <w:r>
-        <w:rPr>
-          <w:lang w:val="nl-NL"/>
-        </w:rPr>
-        <w:t xml:space="preserve"> interfaces en ook relations kunnen </w:t>
-      </w:r>
-      <w:proofErr w:type="spellStart"/>
-      <w:r>
-        <w:rPr>
-          <w:lang w:val="nl-NL"/>
-        </w:rPr>
-        <w:t>concepts</w:t>
-      </w:r>
-      <w:proofErr w:type="spellEnd"/>
-      <w:r>
-        <w:rPr>
-          <w:lang w:val="nl-NL"/>
-        </w:rPr>
-        <w:t xml:space="preserve"> worden,</w:t>
-      </w:r>
-    </w:p>
-    <w:p>
-      <w:pPr>
-        <w:rPr>
-          <w:lang w:val="nl-NL"/>
-        </w:rPr>
-      </w:pPr>
-      <w:r>
-        <w:rPr>
-          <w:lang w:val="nl-NL"/>
-        </w:rPr>
-        <w:t xml:space="preserve">in plaats van principles, omdat het slechts om </w:t>
-      </w:r>
-      <w:proofErr w:type="spellStart"/>
-      <w:r>
-        <w:rPr>
-          <w:lang w:val="nl-NL"/>
-        </w:rPr>
-        <w:t>reenforcement</w:t>
-      </w:r>
-      <w:proofErr w:type="spellEnd"/>
-      <w:r>
-        <w:rPr>
-          <w:lang w:val="nl-NL"/>
-        </w:rPr>
-        <w:t xml:space="preserve"> gaat:</w:t>
-      </w:r>
-    </w:p>
-    <w:p>
-      <w:pPr>
-        <w:rPr>
-          <w:lang w:val="nl-NL"/>
-        </w:rPr>
-      </w:pPr>
-      <w:r>
-        <w:rPr>
-          <w:lang w:val="nl-NL"/>
-        </w:rPr>
-        <w:t>je pint een stuk structuur van het object vast aan een ander object.</w:t>
-      </w:r>
-    </w:p>
-    <w:p>
-      <w:pPr>
-        <w:rPr>
-          <w:lang w:val="nl-NL"/>
-        </w:rPr>
-      </w:pPr>
-      <w:r>
-        <w:rPr>
-          <w:lang w:val="nl-NL"/>
-        </w:rPr>
-        <w:t>De code base kan ook zonder.</w:t>
-      </w:r>
-    </w:p>
-    <w:p>
-      <w:pPr>
-        <w:rPr>
-          <w:lang w:val="nl-NL"/>
-        </w:rPr>
-      </w:pPr>
-      <w:r>
-        <w:rPr>
-          <w:lang w:val="nl-NL"/>
-        </w:rPr>
-        <w:t xml:space="preserve">Dat geld dan voor veel van wat nu </w:t>
-      </w:r>
-      <w:proofErr w:type="spellStart"/>
-      <w:r>
-        <w:rPr>
-          <w:lang w:val="nl-NL"/>
-        </w:rPr>
-        <w:t>Coding</w:t>
-      </w:r>
-      <w:proofErr w:type="spellEnd"/>
-      <w:r>
-        <w:rPr>
-          <w:lang w:val="nl-NL"/>
-        </w:rPr>
-        <w:t xml:space="preserve"> Principles zijn.</w:t>
-      </w:r>
-    </w:p>
-    <w:p>
-      <w:pPr>
-        <w:rPr>
-          <w:lang w:val="nl-NL"/>
-        </w:rPr>
-      </w:pPr>
-    </w:p>
-    <w:p>
-      <w:r>
-        <w:t>If classes is to be implemented as a relation between objects, then you already need relations between object, even though you don’t have relation between classes yet.</w:t>
-      </w:r>
-    </w:p>
-    <w:p/>
-    <w:p>
-      <w:r>
-        <w:t>JJ</w:t>
-      </w:r>
-    </w:p>
-    <w:p/>
-    <w:p/>
-    <w:p/>
-    <w:p>
-      <w:r>
-        <w:t>&gt; An object's class or a class's interface is a prototype-based principle,</w:t>
-      </w:r>
-    </w:p>
-    <w:p>
-      <w:r>
-        <w:t xml:space="preserve">    so any other object can serve as a class or interface,</w:t>
-      </w:r>
-    </w:p>
-    <w:p>
-      <w:r>
-        <w:t xml:space="preserve">    but symbols will be more likely to be assigned a fixed role.</w:t>
-      </w:r>
-    </w:p>
-    <w:p/>
-    <w:p>
-      <w:r>
-        <w:t>&gt; In Coding Principles, Classes and Coding Principles, Interfaces:</w:t>
-      </w:r>
-    </w:p>
-    <w:p/>
-    <w:p>
-      <w:r>
-        <w:t xml:space="preserve">        In the coding principles documentation,</w:t>
-      </w:r>
-    </w:p>
-    <w:p>
-      <w:r>
-        <w:t xml:space="preserve">        for class you need to clarify that object with the</w:t>
-      </w:r>
-    </w:p>
-    <w:p>
-      <w:r>
-        <w:t xml:space="preserve">        same class have the same public and private symbols,</w:t>
-      </w:r>
-    </w:p>
-    <w:p>
-      <w:r>
-        <w:t xml:space="preserve">        but the state of each object is different, meaning</w:t>
-      </w:r>
-    </w:p>
-    <w:p>
-      <w:r>
-        <w:t xml:space="preserve">        that each object has different attribute values and </w:t>
-      </w:r>
-      <w:proofErr w:type="spellStart"/>
-      <w:r>
-        <w:t>subobjects</w:t>
-      </w:r>
-      <w:proofErr w:type="spellEnd"/>
-      <w:r>
-        <w:t xml:space="preserve"> point</w:t>
-      </w:r>
-    </w:p>
-    <w:p>
-      <w:r>
-        <w:t xml:space="preserve">        at different targets.</w:t>
-      </w:r>
-    </w:p>
-    <w:p/>
-    <w:p>
-      <w:r>
-        <w:t xml:space="preserve">        A similar explanation has to be given for the interface coding principle.</w:t>
-      </w:r>
-    </w:p>
-    <w:p/>
-    <w:p/>
-    <w:p>
-      <w:r>
-        <w:t>Classes &amp; Interfaces,</w:t>
-      </w:r>
-    </w:p>
-    <w:p/>
-    <w:p>
-      <w:r>
-        <w:t>You should introduce type safety and genericity sooner,</w:t>
-      </w:r>
-    </w:p>
-    <w:p>
-      <w:r>
-        <w:t>in the coding principles.</w:t>
-      </w:r>
-    </w:p>
-    <w:p>
-      <w:r>
-        <w:t>Type safety can be implemented as a concept,</w:t>
-      </w:r>
-    </w:p>
-    <w:p>
-      <w:r>
-        <w:t>but assigning a class or interface really doesn't make</w:t>
-      </w:r>
-    </w:p>
-    <w:p>
-      <w:r>
-        <w:t>any sense without it, so you have to introduce it</w:t>
-      </w:r>
-    </w:p>
-    <w:p>
-      <w:r>
-        <w:t>in the articles about classes and interfaces.</w:t>
-      </w:r>
-    </w:p>
-    <w:p/>
-    <w:p>
-      <w:r>
-        <w:t>A classes fixes the collection of sub objects that</w:t>
-      </w:r>
-    </w:p>
-    <w:p>
-      <w:r>
-        <w:t>exist in it, and the names for those sub-objects.</w:t>
-      </w:r>
-    </w:p>
-    <w:p>
-      <w:r>
-        <w:t>A sub-object can reference another object,</w:t>
-      </w:r>
-    </w:p>
-    <w:p>
-      <w:r>
-        <w:t>but its names is fixed by the class.</w:t>
-      </w:r>
-    </w:p>
-    <w:p>
-      <w:r>
-        <w:t>Usually the sub objects defined by the class</w:t>
-      </w:r>
-    </w:p>
-    <w:p>
-      <w:r>
-        <w:t>also have a fixed class.</w:t>
-      </w:r>
-    </w:p>
-    <w:p/>
-    <w:p>
-      <w:r>
-        <w:t>Explain everything in terms of classes first,</w:t>
-      </w:r>
-    </w:p>
-    <w:p>
-      <w:r>
-        <w:t>not mentioning interfaces.</w:t>
-      </w:r>
-    </w:p>
-    <w:p/>
-    <w:p>
-      <w:r>
-        <w:t>JJ</w:t>
-      </w:r>
-    </w:p>
-    <w:p/>
-    <w:p/>
-    <w:p/>
-    <w:p>
-      <w:r>
-        <w:t>Classes &amp; Interfaces,</w:t>
-      </w:r>
-    </w:p>
-    <w:p/>
-    <w:p>
-      <w:r>
-        <w:t>You have to explain sooner, what's the use of fixing</w:t>
-      </w:r>
-    </w:p>
-    <w:p>
-      <w:r>
-        <w:t>the class of an object reference.</w:t>
-      </w:r>
-    </w:p>
-    <w:p/>
-    <w:p>
-      <w:r>
-        <w:t>You have to discuss what's the use of fixing all classes,</w:t>
-      </w:r>
-    </w:p>
-    <w:p>
-      <w:r>
-        <w:t>and what is the use of not fixing any classes.</w:t>
-      </w:r>
-    </w:p>
-    <w:p/>
-    <w:p>
-      <w:r>
-        <w:t>Fixing the classes of objects and their contents</w:t>
-      </w:r>
-    </w:p>
-    <w:p>
-      <w:r>
-        <w:t>results in exactly knowing how the an object looks and behaves.</w:t>
-      </w:r>
-    </w:p>
-    <w:p/>
-    <w:p>
-      <w:r>
-        <w:t>Fixing the interface of objects results in exactly knowing</w:t>
-      </w:r>
-    </w:p>
-    <w:p>
-      <w:r>
-        <w:t>how an object looks, even though the behavior can be different.</w:t>
-      </w:r>
-    </w:p>
-    <w:p/>
-    <w:p>
-      <w:r>
-        <w:t>If you pass an object along to a procedure, the procedure can</w:t>
-      </w:r>
-    </w:p>
-    <w:p>
-      <w:r>
-        <w:t>make no assumptions about the contents of the object,</w:t>
-      </w:r>
-    </w:p>
-    <w:p>
-      <w:r>
-        <w:t>unless it has a fixed class or interface.</w:t>
-      </w:r>
-    </w:p>
-    <w:p/>
-    <w:p>
-      <w:r>
-        <w:t>Type safety only useful so PROCEDURES can make</w:t>
-      </w:r>
-    </w:p>
-    <w:p>
-      <w:r>
-        <w:t>assumptions about the interface or behavior of an object.</w:t>
-      </w:r>
-    </w:p>
-    <w:p/>
-    <w:p>
-      <w:r>
-        <w:t>But when just using an object as a folder, you keep the way</w:t>
-      </w:r>
-    </w:p>
-    <w:p>
-      <w:r>
-        <w:t>the object looks totally variable, so you can put anything in it.</w:t>
-      </w:r>
-    </w:p>
-    <w:p>
-      <w:r>
-        <w:t>You won't be running a procedure over it anyway.</w:t>
-      </w:r>
-    </w:p>
-    <w:p/>
-    <w:p/>
-    <w:p>
-      <w:r>
-        <w:t>JJ</w:t>
-      </w:r>
-    </w:p>
-    <w:p/>
-    <w:p/>
-    <w:p/>
-    <w:p/>
     <w:p>
       <w:pPr>
         <w:pStyle w:val="Heading2"/>
       </w:pPr>
       <w:r>
-        <w:t>from original Symbol documentation</w:t>
+        <w:t>F</w:t>
+      </w:r>
+      <w:r>
+        <w:t xml:space="preserve">rom </w:t>
+      </w:r>
+      <w:r>
+        <w:t>O</w:t>
+      </w:r>
+      <w:r>
+        <w:t xml:space="preserve">riginal Symbol </w:t>
+      </w:r>
+      <w:r>
+        <w:t>D</w:t>
+      </w:r>
+      <w:r>
+        <w:t>ocumentation</w:t>
       </w:r>
     </w:p>
     <w:p>
@@ -1671,13 +1760,14 @@
       </w:pPr>
     </w:p>
     <w:p>
-      <w:proofErr w:type="spellStart"/>
-      <w:r>
-        <w:t>Synomyms</w:t>
-      </w:r>
-      <w:proofErr w:type="spellEnd"/>
-      <w:r>
-        <w:t xml:space="preserve"> for the terms </w:t>
+      <w:r>
+        <w:t>Syno</w:t>
+      </w:r>
+      <w:r>
+        <w:t>n</w:t>
+      </w:r>
+      <w:r>
+        <w:t xml:space="preserve">yms for the terms </w:t>
       </w:r>
       <w:r>
         <w:rPr>
@@ -6539,6 +6629,7 @@
         <w:t>.</w:t>
       </w:r>
     </w:p>
+    <w:p/>
     <w:p>
       <w:r>
         <w:t>This means that the object line determines the interface sooner than the type line. That’s why in the interface trace, the object line is preferred over the type line.</w:t>
@@ -9894,196 +9985,256 @@
         <w:t>More Ideas</w:t>
       </w:r>
     </w:p>
+    <w:p>
+      <w:r>
+        <w:t>Type Control,</w:t>
+      </w:r>
+    </w:p>
+    <w:p>
+      <w:r>
+        <w:t>2008-10-20</w:t>
+      </w:r>
+    </w:p>
+    <w:p>
+      <w:r>
+        <w:t xml:space="preserve"> </w:t>
+      </w:r>
+    </w:p>
+    <w:p>
+      <w:r>
+        <w:t>Strong typing is no more, than a binary format with type checking around it.</w:t>
+      </w:r>
+      <w:r>
+        <w:t xml:space="preserve"> </w:t>
+      </w:r>
+      <w:r>
+        <w:t>It also gives you a nice autocomplete list in your programming environment.</w:t>
+      </w:r>
+      <w:r>
+        <w:t xml:space="preserve"> </w:t>
+      </w:r>
+      <w:r>
+        <w:t>The type checking is only a restriction imposed by the compiler:</w:t>
+      </w:r>
+      <w:r>
+        <w:t xml:space="preserve"> </w:t>
+      </w:r>
+      <w:r>
+        <w:t>the compiler, even though it could compile, refuses to compile, when something against the rules</w:t>
+      </w:r>
+      <w:r>
+        <w:t xml:space="preserve"> </w:t>
+      </w:r>
+      <w:r>
+        <w:t>is in the code. But it could compile, but it just refuses to do it.</w:t>
+      </w:r>
+      <w:r>
+        <w:t xml:space="preserve"> </w:t>
+      </w:r>
+      <w:r>
+        <w:t>If it would compile the program anyway, then a runtime error could occur when the type is wrongly</w:t>
+      </w:r>
+      <w:r>
+        <w:t xml:space="preserve"> </w:t>
+      </w:r>
+      <w:r>
+        <w:t>used in the code. You can easily make a program compile with the 'error' in it, by giving the object a generic type.</w:t>
+      </w:r>
+      <w:r>
+        <w:t xml:space="preserve"> </w:t>
+      </w:r>
+      <w:r>
+        <w:t>That takes away the strong typing, which basically only takes away checks, that the compiler performs.</w:t>
+      </w:r>
+    </w:p>
+    <w:p>
+      <w:r>
+        <w:t xml:space="preserve"> </w:t>
+      </w:r>
+    </w:p>
+    <w:p>
+      <w:r>
+        <w:t>Strong typing is just a helper, not a mandatory thing. Computer systems can function without it.</w:t>
+      </w:r>
+      <w:r>
+        <w:t xml:space="preserve"> </w:t>
+      </w:r>
+      <w:r>
+        <w:t>It is just an extra. It is just something that rules out certain mistakes a programmer can make.</w:t>
+      </w:r>
+    </w:p>
+    <w:p>
+      <w:r>
+        <w:t xml:space="preserve"> </w:t>
+      </w:r>
+    </w:p>
+    <w:p>
+      <w:r>
+        <w:t>That's the way it is implemented in the new computer language too:</w:t>
+      </w:r>
+      <w:r>
+        <w:t xml:space="preserve"> </w:t>
+      </w:r>
+      <w:r>
+        <w:t>the whole system can function without it, but it extra checking and extra helpers,</w:t>
+      </w:r>
+      <w:r>
+        <w:t xml:space="preserve"> </w:t>
+      </w:r>
+      <w:r>
+        <w:t>imposed afterwards.</w:t>
+      </w:r>
+      <w:r>
+        <w:t xml:space="preserve"> </w:t>
+      </w:r>
+      <w:r>
+        <w:t>Not only the imposing of the rules is very important about type checking.</w:t>
+      </w:r>
+      <w:r>
+        <w:t xml:space="preserve"> </w:t>
+      </w:r>
+      <w:r>
+        <w:t>Also the helpers for the programmer are a blessing. Without any documentation,</w:t>
+      </w:r>
+      <w:r>
+        <w:t xml:space="preserve"> </w:t>
+      </w:r>
+      <w:r>
+        <w:t>autocomplete lists already give an interface to the format an object is expected to have.</w:t>
+      </w:r>
+      <w:r>
+        <w:t xml:space="preserve"> </w:t>
+      </w:r>
+      <w:r>
+        <w:t>Yes, objects have a format. You may only see members in the autocomplete list,</w:t>
+      </w:r>
+      <w:r>
+        <w:t xml:space="preserve"> </w:t>
+      </w:r>
+      <w:r>
+        <w:t>but internally objects just have a format.</w:t>
+      </w:r>
+      <w:r>
+        <w:t xml:space="preserve"> </w:t>
+      </w:r>
+      <w:r>
+        <w:t>That's what a class is: a format. Furtherly, the class is extended with the methods you</w:t>
+      </w:r>
+      <w:r>
+        <w:t xml:space="preserve"> </w:t>
+      </w:r>
+      <w:r>
+        <w:t>could operate on the object of a class.</w:t>
+      </w:r>
+    </w:p>
+    <w:p>
+      <w:r>
+        <w:t xml:space="preserve"> </w:t>
+      </w:r>
+    </w:p>
+    <w:p>
+      <w:r>
+        <w:t>Enough for now.</w:t>
+      </w:r>
+    </w:p>
+    <w:p>
+      <w:r>
+        <w:t xml:space="preserve"> </w:t>
+      </w:r>
+    </w:p>
+    <w:p>
+      <w:r>
+        <w:t>JJ</w:t>
+      </w:r>
+    </w:p>
+    <w:p>
+      <w:pPr>
+        <w:pStyle w:val="Heading2"/>
+      </w:pPr>
+      <w:r>
+        <w:t>More from the original Symbol documentation</w:t>
+      </w:r>
+    </w:p>
     <w:p/>
+    <w:p>
+      <w:pPr>
+        <w:pStyle w:val="Heading3"/>
+      </w:pPr>
+      <w:r>
+        <w:t>Old</w:t>
+      </w:r>
+    </w:p>
+    <w:p>
+      <w:r>
+        <w:t>&lt; Also look at Access Media : Interface Access &gt;</w:t>
+      </w:r>
+    </w:p>
+    <w:p>
+      <w:pPr>
+        <w:pStyle w:val="ListParagraph"/>
+        <w:numPr>
+          <w:ilvl w:val="0"/>
+          <w:numId w:val="2"/>
+        </w:numPr>
+      </w:pPr>
+      <w:r>
+        <w:t>&gt; 2009-06-28 later also called Access Ways and Special Access</w:t>
+      </w:r>
+    </w:p>
     <w:p/>
+    <w:p>
+      <w:r>
+        <w:t>-----</w:t>
+      </w:r>
+    </w:p>
     <w:p/>
     <w:p>
-      <w:r>
-        <w:t>Type Control,</w:t>
-      </w:r>
-    </w:p>
-    <w:p>
-      <w:r>
-        <w:t>2008-10-20</w:t>
-      </w:r>
-    </w:p>
-    <w:p>
-      <w:r>
+      <w:pPr>
+        <w:rPr>
+          <w:color w:val="FF0000"/>
+        </w:rPr>
+      </w:pPr>
+      <w:r>
+        <w:rPr>
+          <w:color w:val="FF0000"/>
+        </w:rPr>
+        <w:t>&lt;</w:t>
+      </w:r>
+      <w:r>
+        <w:rPr>
+          <w:color w:val="FF0000"/>
+        </w:rPr>
         <w:t xml:space="preserve"> </w:t>
       </w:r>
-    </w:p>
-    <w:p>
-      <w:r>
-        <w:t>Strong typing is no more, than a binary format with type checking around it.</w:t>
-      </w:r>
-    </w:p>
-    <w:p>
-      <w:r>
-        <w:t>It also gives you a nice autocomplete list in your programming environment.</w:t>
-      </w:r>
-    </w:p>
-    <w:p>
-      <w:r>
-        <w:t>The type checking is only a restriction imposed by the compiler:</w:t>
-      </w:r>
-    </w:p>
-    <w:p>
-      <w:r>
-        <w:t>the compiler, even though it could compile, refuses to compile, when something against the rules</w:t>
-      </w:r>
-    </w:p>
-    <w:p>
-      <w:r>
-        <w:t>is in the code. But it could compile, but it just refuses to do it.</w:t>
-      </w:r>
-    </w:p>
-    <w:p>
-      <w:r>
-        <w:t>If it would compile the program anyway, then a runtime error could occur when the type is wrongly</w:t>
-      </w:r>
-    </w:p>
-    <w:p>
-      <w:r>
-        <w:t>used in the code. You can easily make a program compile with the 'error' in it, by giving the object a generic type.</w:t>
-      </w:r>
-    </w:p>
-    <w:p>
-      <w:r>
-        <w:t>That takes away the strong typing, which basically only takes away checks, that the compiler performs.</w:t>
-      </w:r>
-    </w:p>
-    <w:p>
-      <w:r>
+      <w:r>
+        <w:rPr>
+          <w:color w:val="FF0000"/>
+        </w:rPr>
+        <w:t>Does genericity control what happens on the call of system procedures or if the call to a system procedure is illegal or not?</w:t>
+      </w:r>
+      <w:r>
+        <w:rPr>
+          <w:color w:val="FF0000"/>
+        </w:rPr>
         <w:t xml:space="preserve"> </w:t>
       </w:r>
-    </w:p>
-    <w:p>
-      <w:r>
-        <w:t>Strong typing is just a helper, not a mandatory thing. Computer systems can function without it.</w:t>
-      </w:r>
-    </w:p>
-    <w:p>
-      <w:r>
-        <w:t>It is just an extra. It is just something that rules out certain mistakes a programmer can make.</w:t>
-      </w:r>
-    </w:p>
-    <w:p>
-      <w:r>
-        <w:t xml:space="preserve"> </w:t>
-      </w:r>
-    </w:p>
-    <w:p>
-      <w:r>
-        <w:t>That's the way it is implemented in the new computer language too:</w:t>
-      </w:r>
-    </w:p>
-    <w:p>
-      <w:r>
-        <w:t>the whole system can function without it, but it extra checking and extra helpers,</w:t>
-      </w:r>
-    </w:p>
-    <w:p>
-      <w:r>
-        <w:t>imposed afterwards.</w:t>
-      </w:r>
-    </w:p>
-    <w:p>
-      <w:r>
-        <w:t>Not only the imposing of the rules is very important about type checking.</w:t>
-      </w:r>
-    </w:p>
-    <w:p>
-      <w:r>
-        <w:t>Also the helpers for the programmer are a blessing. Without any documentation,</w:t>
-      </w:r>
-    </w:p>
-    <w:p>
-      <w:r>
-        <w:t>autocomplete lists already give an interface to the format an object is expected to have.</w:t>
-      </w:r>
-    </w:p>
-    <w:p>
-      <w:r>
-        <w:t>Yes, objects have a format. You may only see members in the autocomplete list,</w:t>
-      </w:r>
-    </w:p>
-    <w:p>
-      <w:r>
-        <w:t>but internally objects just have a format.</w:t>
-      </w:r>
-    </w:p>
-    <w:p>
-      <w:r>
-        <w:t>That's what a class is: a format. Furtherly, the class is extended with the methods you</w:t>
-      </w:r>
-    </w:p>
-    <w:p>
-      <w:r>
-        <w:t>could operate on the object of a class.</w:t>
-      </w:r>
-    </w:p>
-    <w:p>
-      <w:r>
-        <w:t xml:space="preserve"> </w:t>
-      </w:r>
-    </w:p>
-    <w:p>
-      <w:r>
-        <w:t>Enough for now.</w:t>
-      </w:r>
-    </w:p>
-    <w:p>
-      <w:r>
-        <w:t xml:space="preserve"> </w:t>
-      </w:r>
-    </w:p>
-    <w:p>
-      <w:r>
-        <w:t>JJ</w:t>
-      </w:r>
-    </w:p>
-    <w:p>
-      <w:pPr>
-        <w:pStyle w:val="Heading2"/>
-      </w:pPr>
-      <w:r>
-        <w:t>More from the original Symbol documentation</w:t>
+      <w:r>
+        <w:rPr>
+          <w:color w:val="FF0000"/>
+        </w:rPr>
+        <w:t>&gt;</w:t>
       </w:r>
     </w:p>
     <w:p/>
     <w:p>
-      <w:pPr>
-        <w:pStyle w:val="Heading3"/>
-      </w:pPr>
-      <w:r>
-        <w:t>Old</w:t>
-      </w:r>
-    </w:p>
-    <w:p>
-      <w:r>
-        <w:t>&lt; Also look at Access Media  : Interface Access &gt;</w:t>
-      </w:r>
-    </w:p>
-    <w:p>
-      <w:pPr>
-        <w:ind w:left="852"/>
-      </w:pPr>
-      <w:r>
-        <w:t xml:space="preserve">&gt; 2009-06-28 later also called </w:t>
-      </w:r>
-      <w:smartTag w:uri="urn:schemas-microsoft-com:office:smarttags" w:element="address">
-        <w:smartTag w:uri="urn:schemas-microsoft-com:office:smarttags" w:element="Street">
-          <w:r>
-            <w:t>Access Ways</w:t>
-          </w:r>
-        </w:smartTag>
-      </w:smartTag>
-      <w:r>
-        <w:t xml:space="preserve"> and Special Access</w:t>
-      </w:r>
-    </w:p>
-    <w:p>
-      <w:pPr>
+      <w:r>
+        <w:t>-----</w:t>
+      </w:r>
+    </w:p>
+    <w:p/>
+    <w:p>
+      <w:pPr>
+        <w:pStyle w:val="Brainstorm"/>
         <w:rPr>
           <w:color w:val="FF0000"/>
         </w:rPr>
@@ -10092,11 +10243,12 @@
         <w:rPr>
           <w:color w:val="FF0000"/>
         </w:rPr>
-        <w:t>&lt;&lt;</w:t>
-      </w:r>
-    </w:p>
-    <w:p>
-      <w:pPr>
+        <w:t>&lt;</w:t>
+      </w:r>
+    </w:p>
+    <w:p>
+      <w:pPr>
+        <w:pStyle w:val="Brainstorm"/>
         <w:rPr>
           <w:color w:val="FF0000"/>
         </w:rPr>
@@ -10105,11 +10257,13 @@
         <w:rPr>
           <w:color w:val="FF0000"/>
         </w:rPr>
-        <w:t>Does genericity control what happens on the call of system procedures or if the call to a system procedure is illegal or not?</w:t>
-      </w:r>
-    </w:p>
-    <w:p>
-      <w:pPr>
+        <w:t>Introduce more system procedures here:</w:t>
+      </w:r>
+    </w:p>
+    <w:p>
+      <w:pPr>
+        <w:pStyle w:val="Brainstorm"/>
+        <w:ind w:left="284" w:firstLine="360"/>
         <w:rPr>
           <w:color w:val="FF0000"/>
         </w:rPr>
@@ -10118,43 +10272,13 @@
         <w:rPr>
           <w:color w:val="FF0000"/>
         </w:rPr>
-        <w:t>&gt;&gt;</w:t>
-      </w:r>
-    </w:p>
-    <w:p/>
+        <w:t>Type Generic Get</w:t>
+      </w:r>
+    </w:p>
     <w:p>
       <w:pPr>
         <w:pStyle w:val="Brainstorm"/>
-        <w:rPr>
-          <w:color w:val="FF0000"/>
-        </w:rPr>
-      </w:pPr>
-      <w:r>
-        <w:rPr>
-          <w:color w:val="FF0000"/>
-        </w:rPr>
-        <w:t>&lt;&lt; Introduce more system procedures here:</w:t>
-      </w:r>
-    </w:p>
-    <w:p>
-      <w:pPr>
-        <w:pStyle w:val="Brainstorm"/>
-        <w:ind w:left="360" w:firstLine="360"/>
-        <w:rPr>
-          <w:color w:val="FF0000"/>
-        </w:rPr>
-      </w:pPr>
-      <w:r>
-        <w:rPr>
-          <w:color w:val="FF0000"/>
-        </w:rPr>
-        <w:t>Type Generic Get</w:t>
-      </w:r>
-    </w:p>
-    <w:p>
-      <w:pPr>
-        <w:pStyle w:val="Brainstorm"/>
-        <w:ind w:left="360" w:firstLine="360"/>
+        <w:ind w:left="284" w:firstLine="360"/>
         <w:rPr>
           <w:color w:val="FF0000"/>
         </w:rPr>
@@ -10238,6 +10362,12 @@
         </w:rPr>
         <w:t>Here and no earlier</w:t>
       </w:r>
+      <w:r>
+        <w:rPr>
+          <w:color w:val="FF0000"/>
+        </w:rPr>
+        <w:t>.</w:t>
+      </w:r>
     </w:p>
     <w:p>
       <w:pPr>
@@ -10247,15 +10377,30 @@
         <w:rPr>
           <w:color w:val="FF0000"/>
         </w:rPr>
-        <w:t>&gt;&gt;</w:t>
+        <w:t>&gt;</w:t>
       </w:r>
     </w:p>
     <w:p>
       <w:pPr>
         <w:pStyle w:val="Brainstorm"/>
       </w:pPr>
-      <w:r>
-        <w:t xml:space="preserve">&lt;&lt; is that the same or different from being able to change type at </w:t>
+    </w:p>
+    <w:p>
+      <w:r>
+        <w:t>-----</w:t>
+      </w:r>
+    </w:p>
+    <w:p>
+      <w:pPr>
+        <w:pStyle w:val="Brainstorm"/>
+      </w:pPr>
+    </w:p>
+    <w:p>
+      <w:pPr>
+        <w:pStyle w:val="Brainstorm"/>
+      </w:pPr>
+      <w:r>
+        <w:t xml:space="preserve">&lt; is that the same or different from being able to change type at </w:t>
       </w:r>
       <w:r>
         <w:rPr>
@@ -10264,7 +10409,13 @@
         <w:t>creation</w:t>
       </w:r>
       <w:r>
-        <w:t xml:space="preserve"> or assignment of object reference ?&gt;&gt;</w:t>
+        <w:t xml:space="preserve"> or assignment of object reference ?</w:t>
+      </w:r>
+      <w:r>
+        <w:t xml:space="preserve"> </w:t>
+      </w:r>
+      <w:r>
+        <w:t>&gt;</w:t>
       </w:r>
     </w:p>
     <w:p/>
@@ -10278,7 +10429,7 @@
         <w:rPr>
           <w:color w:val="FF9900"/>
         </w:rPr>
-        <w:t>&lt;&lt;</w:t>
+        <w:t>&lt;</w:t>
       </w:r>
     </w:p>
     <w:p>
@@ -10521,21 +10672,19 @@
         <w:rPr>
           <w:color w:val="FF9900"/>
         </w:rPr>
-        <w:t xml:space="preserve">The type of the assigned object may be generic too. The interface of the assigned type might be generic too. But the tied together symbols change </w:t>
-      </w:r>
-      <w:proofErr w:type="spellStart"/>
+        <w:t>The type of the assigned object may be generic too. The interface of the assigned type might be generic too. But the tied together symbols change simultan</w:t>
+      </w:r>
       <w:r>
         <w:rPr>
           <w:color w:val="FF9900"/>
         </w:rPr>
-        <w:t>simultaniously</w:t>
-      </w:r>
-      <w:proofErr w:type="spellEnd"/>
+        <w:t>e</w:t>
+      </w:r>
       <w:r>
         <w:rPr>
           <w:color w:val="FF9900"/>
         </w:rPr>
-        <w:t>.</w:t>
+        <w:t>ously.</w:t>
       </w:r>
     </w:p>
     <w:p>
@@ -10685,7 +10834,7 @@
     </w:p>
     <w:p>
       <w:pPr>
-        <w:ind w:left="1440" w:firstLine="360"/>
+        <w:ind w:left="1704"/>
         <w:rPr>
           <w:color w:val="FF9900"/>
         </w:rPr>
@@ -10788,37 +10937,36 @@
           <w:color w:val="FF9900"/>
         </w:rPr>
       </w:pPr>
-    </w:p>
-    <w:p>
-      <w:pPr>
+      <w:r>
         <w:rPr>
           <w:color w:val="FF9900"/>
         </w:rPr>
+        <w:t>&gt;</w:t>
+      </w:r>
+    </w:p>
+    <w:p/>
+    <w:p>
+      <w:r>
+        <w:t>-----</w:t>
+      </w:r>
+    </w:p>
+    <w:p/>
+    <w:p>
+      <w:pPr>
+        <w:rPr>
+          <w:color w:val="FF0000"/>
+        </w:rPr>
       </w:pPr>
       <w:r>
         <w:rPr>
           <w:color w:val="FF9900"/>
         </w:rPr>
-        <w:t>&gt;&gt;</w:t>
-      </w:r>
-    </w:p>
-    <w:p/>
-    <w:p>
-      <w:pPr>
+        <w:t xml:space="preserve">If a symbol already has a type line it has to have that type. If it doesn’t have a type line then it gets the type of the object it’s pointing at (not </w:t>
+      </w:r>
+      <w:r>
         <w:rPr>
           <w:color w:val="FF0000"/>
         </w:rPr>
-      </w:pPr>
-      <w:r>
-        <w:rPr>
-          <w:color w:val="FF9900"/>
-        </w:rPr>
-        <w:t xml:space="preserve">If a symbol already has a type line it has to have that type. If it doesn’t have a type line then it gets the type of the object it’s pointing at (not </w:t>
-      </w:r>
-      <w:r>
-        <w:rPr>
-          <w:color w:val="FF0000"/>
-        </w:rPr>
         <w:t xml:space="preserve">considering the interface problem below) </w:t>
       </w:r>
     </w:p>
@@ -10827,7 +10975,13 @@
         <w:pStyle w:val="Heading4"/>
       </w:pPr>
       <w:r>
-        <w:t>Interface &lt;&gt;</w:t>
+        <w:t>Interface &lt;</w:t>
+      </w:r>
+      <w:r>
+        <w:t xml:space="preserve"> </w:t>
+      </w:r>
+      <w:r>
+        <w:t>&gt;</w:t>
       </w:r>
     </w:p>
     <w:p>
@@ -11275,6 +11429,19 @@
           <w:color w:val="FF0000"/>
         </w:rPr>
       </w:pPr>
+    </w:p>
+    <w:p>
+      <w:pPr>
+        <w:rPr>
+          <w:color w:val="FF0000"/>
+        </w:rPr>
+      </w:pPr>
+      <w:r>
+        <w:rPr>
+          <w:color w:val="FF0000"/>
+        </w:rPr>
+        <w:t>-----</w:t>
+      </w:r>
     </w:p>
     <w:p>
       <w:pPr>
@@ -11453,6 +11620,119 @@
 <file path=word/numbering.xml><?xml version="1.0" encoding="utf-8"?>
 <w:numbering xmlns:wpc="http://schemas.microsoft.com/office/word/2010/wordprocessingCanvas" xmlns:cx="http://schemas.microsoft.com/office/drawing/2014/chartex" xmlns:cx1="http://schemas.microsoft.com/office/drawing/2015/9/8/chartex" xmlns:cx2="http://schemas.microsoft.com/office/drawing/2015/10/21/chartex" xmlns:cx3="http://schemas.microsoft.com/office/drawing/2016/5/9/chartex" xmlns:cx4="http://schemas.microsoft.com/office/drawing/2016/5/10/chartex" xmlns:cx5="http://schemas.microsoft.com/office/drawing/2016/5/11/chartex" xmlns:cx6="http://schemas.microsoft.com/office/drawing/2016/5/12/chartex" xmlns:cx7="http://schemas.microsoft.com/office/drawing/2016/5/13/chartex" xmlns:cx8="http://schemas.microsoft.com/office/drawing/2016/5/14/chartex" xmlns:mc="http://schemas.openxmlformats.org/markup-compatibility/2006" xmlns:aink="http://schemas.microsoft.com/office/drawing/2016/ink" xmlns:am3d="http://schemas.microsoft.com/office/drawing/2017/model3d" xmlns:o="urn:schemas-microsoft-com:office:office" xmlns:r="http://schemas.openxmlformats.org/officeDocument/2006/relationships" xmlns:m="http://schemas.openxmlformats.org/officeDocument/2006/math" xmlns:v="urn:schemas-microsoft-com:vml" xmlns:wp14="http://schemas.microsoft.com/office/word/2010/wordprocessingDrawing" xmlns:wp="http://schemas.openxmlformats.org/drawingml/2006/wordprocessingDrawing" xmlns:w10="urn:schemas-microsoft-com:office:word" xmlns:w="http://schemas.openxmlformats.org/wordprocessingml/2006/main" xmlns:w14="http://schemas.microsoft.com/office/word/2010/wordml" xmlns:w15="http://schemas.microsoft.com/office/word/2012/wordml" xmlns:w16cex="http://schemas.microsoft.com/office/word/2018/wordml/cex" xmlns:w16cid="http://schemas.microsoft.com/office/word/2016/wordml/cid" xmlns:w16="http://schemas.microsoft.com/office/word/2018/wordml" xmlns:w16se="http://schemas.microsoft.com/office/word/2015/wordml/symex" xmlns:wpg="http://schemas.microsoft.com/office/word/2010/wordprocessingGroup" xmlns:wpi="http://schemas.microsoft.com/office/word/2010/wordprocessingInk" xmlns:wne="http://schemas.microsoft.com/office/word/2006/wordml" xmlns:wps="http://schemas.microsoft.com/office/word/2010/wordprocessingShape" mc:Ignorable="w14 w15 w16se w16cid w16 w16cex wp14">
   <w:abstractNum w:abstractNumId="0" w15:restartNumberingAfterBreak="0">
+    <w:nsid w:val="27261417"/>
+    <w:multiLevelType w:val="hybridMultilevel"/>
+    <w:tmpl w:val="8272E160"/>
+    <w:lvl w:ilvl="0" w:tplc="EE4A4884">
+      <w:start w:val="2010"/>
+      <w:numFmt w:val="bullet"/>
+      <w:lvlText w:val="-"/>
+      <w:lvlJc w:val="left"/>
+      <w:pPr>
+        <w:ind w:left="720" w:hanging="360"/>
+      </w:pPr>
+      <w:rPr>
+        <w:rFonts w:ascii="Tahoma" w:eastAsia="Times New Roman" w:hAnsi="Tahoma" w:cs="Tahoma" w:hint="default"/>
+      </w:rPr>
+    </w:lvl>
+    <w:lvl w:ilvl="1" w:tplc="04090003" w:tentative="1">
+      <w:start w:val="1"/>
+      <w:numFmt w:val="bullet"/>
+      <w:lvlText w:val="o"/>
+      <w:lvlJc w:val="left"/>
+      <w:pPr>
+        <w:ind w:left="1440" w:hanging="360"/>
+      </w:pPr>
+      <w:rPr>
+        <w:rFonts w:ascii="Courier New" w:hAnsi="Courier New" w:cs="Courier New" w:hint="default"/>
+      </w:rPr>
+    </w:lvl>
+    <w:lvl w:ilvl="2" w:tplc="04090005" w:tentative="1">
+      <w:start w:val="1"/>
+      <w:numFmt w:val="bullet"/>
+      <w:lvlText w:val=""/>
+      <w:lvlJc w:val="left"/>
+      <w:pPr>
+        <w:ind w:left="2160" w:hanging="360"/>
+      </w:pPr>
+      <w:rPr>
+        <w:rFonts w:ascii="Wingdings" w:hAnsi="Wingdings" w:hint="default"/>
+      </w:rPr>
+    </w:lvl>
+    <w:lvl w:ilvl="3" w:tplc="04090001" w:tentative="1">
+      <w:start w:val="1"/>
+      <w:numFmt w:val="bullet"/>
+      <w:lvlText w:val=""/>
+      <w:lvlJc w:val="left"/>
+      <w:pPr>
+        <w:ind w:left="2880" w:hanging="360"/>
+      </w:pPr>
+      <w:rPr>
+        <w:rFonts w:ascii="Symbol" w:hAnsi="Symbol" w:hint="default"/>
+      </w:rPr>
+    </w:lvl>
+    <w:lvl w:ilvl="4" w:tplc="04090003" w:tentative="1">
+      <w:start w:val="1"/>
+      <w:numFmt w:val="bullet"/>
+      <w:lvlText w:val="o"/>
+      <w:lvlJc w:val="left"/>
+      <w:pPr>
+        <w:ind w:left="3600" w:hanging="360"/>
+      </w:pPr>
+      <w:rPr>
+        <w:rFonts w:ascii="Courier New" w:hAnsi="Courier New" w:cs="Courier New" w:hint="default"/>
+      </w:rPr>
+    </w:lvl>
+    <w:lvl w:ilvl="5" w:tplc="04090005" w:tentative="1">
+      <w:start w:val="1"/>
+      <w:numFmt w:val="bullet"/>
+      <w:lvlText w:val=""/>
+      <w:lvlJc w:val="left"/>
+      <w:pPr>
+        <w:ind w:left="4320" w:hanging="360"/>
+      </w:pPr>
+      <w:rPr>
+        <w:rFonts w:ascii="Wingdings" w:hAnsi="Wingdings" w:hint="default"/>
+      </w:rPr>
+    </w:lvl>
+    <w:lvl w:ilvl="6" w:tplc="04090001" w:tentative="1">
+      <w:start w:val="1"/>
+      <w:numFmt w:val="bullet"/>
+      <w:lvlText w:val=""/>
+      <w:lvlJc w:val="left"/>
+      <w:pPr>
+        <w:ind w:left="5040" w:hanging="360"/>
+      </w:pPr>
+      <w:rPr>
+        <w:rFonts w:ascii="Symbol" w:hAnsi="Symbol" w:hint="default"/>
+      </w:rPr>
+    </w:lvl>
+    <w:lvl w:ilvl="7" w:tplc="04090003" w:tentative="1">
+      <w:start w:val="1"/>
+      <w:numFmt w:val="bullet"/>
+      <w:lvlText w:val="o"/>
+      <w:lvlJc w:val="left"/>
+      <w:pPr>
+        <w:ind w:left="5760" w:hanging="360"/>
+      </w:pPr>
+      <w:rPr>
+        <w:rFonts w:ascii="Courier New" w:hAnsi="Courier New" w:cs="Courier New" w:hint="default"/>
+      </w:rPr>
+    </w:lvl>
+    <w:lvl w:ilvl="8" w:tplc="04090005" w:tentative="1">
+      <w:start w:val="1"/>
+      <w:numFmt w:val="bullet"/>
+      <w:lvlText w:val=""/>
+      <w:lvlJc w:val="left"/>
+      <w:pPr>
+        <w:ind w:left="6480" w:hanging="360"/>
+      </w:pPr>
+      <w:rPr>
+        <w:rFonts w:ascii="Wingdings" w:hAnsi="Wingdings" w:hint="default"/>
+      </w:rPr>
+    </w:lvl>
+  </w:abstractNum>
+  <w:abstractNum w:abstractNumId="1" w15:restartNumberingAfterBreak="0">
     <w:nsid w:val="4E0F50B9"/>
     <w:multiLevelType w:val="hybridMultilevel"/>
     <w:tmpl w:val="B942CB82"/>
@@ -11593,6 +11873,9 @@
     </w:lvl>
   </w:abstractNum>
   <w:num w:numId="1">
+    <w:abstractNumId w:val="1"/>
+  </w:num>
+  <w:num w:numId="2">
     <w:abstractNumId w:val="0"/>
   </w:num>
   <w:numIdMacAtCleanup w:val="1"/>
@@ -11991,7 +12274,7 @@
   <w:style w:type="paragraph" w:default="1" w:styleId="Normal">
     <w:name w:val="Normal"/>
     <w:qFormat/>
-    <w:rsid w:val="00000B2F"/>
+    <w:rsid w:val="0060447B"/>
     <w:rPr>
       <w:rFonts w:ascii="Tahoma" w:hAnsi="Tahoma"/>
       <w:szCs w:val="26"/>
@@ -12572,6 +12855,17 @@
       <w:szCs w:val="24"/>
     </w:rPr>
   </w:style>
+  <w:style w:type="paragraph" w:styleId="ListParagraph">
+    <w:name w:val="List Paragraph"/>
+    <w:basedOn w:val="Normal"/>
+    <w:uiPriority w:val="34"/>
+    <w:qFormat/>
+    <w:rsid w:val="004C63D4"/>
+    <w:pPr>
+      <w:ind w:left="720"/>
+      <w:contextualSpacing/>
+    </w:pPr>
+  </w:style>
 </w:styles>
 </file>
 

</xml_diff>